<commit_message>
preflight check audio files moved into app specific audio folder
</commit_message>
<xml_diff>
--- a/PreflightCheck/Doku/Doku_PreflightCheck_V1_2_4.docx
+++ b/PreflightCheck/Doku/Doku_PreflightCheck_V1_2_4.docx
@@ -27,7 +27,7 @@
           <w:sz w:val="32"/>
           <w:szCs w:val="32"/>
         </w:rPr>
-        <w:t>ungsdoku Vorflugkontrolle V1.2.4</w:t>
+        <w:t>ungsdoku Vorflugkontrolle V1.2.5</w:t>
       </w:r>
       <w:r>
         <w:rPr>
@@ -91,7 +91,7 @@
           <w:sz w:val="24"/>
           <w:szCs w:val="24"/>
         </w:rPr>
-        <w:t>Die Version V1.2.4</w:t>
+        <w:t>Die Version V1.2.5</w:t>
       </w:r>
       <w:r>
         <w:rPr>
@@ -673,15 +673,7 @@
           <w:sz w:val="24"/>
           <w:szCs w:val="24"/>
         </w:rPr>
-        <w:t xml:space="preserve"> aufgenommen und zunächst mit P_</w:t>
-      </w:r>
-      <w:proofErr w:type="gramStart"/>
-      <w:r>
-        <w:rPr>
-          <w:sz w:val="24"/>
-          <w:szCs w:val="24"/>
-        </w:rPr>
-        <w:t>1</w:t>
+        <w:t xml:space="preserve"> aufgenommen und zunächst mit P_1</w:t>
       </w:r>
       <w:r>
         <w:rPr>
@@ -695,15 +687,7 @@
           <w:sz w:val="24"/>
           <w:szCs w:val="24"/>
         </w:rPr>
-        <w:t xml:space="preserve"> ,</w:t>
-      </w:r>
-      <w:proofErr w:type="gramEnd"/>
-      <w:r>
-        <w:rPr>
-          <w:sz w:val="24"/>
-          <w:szCs w:val="24"/>
-        </w:rPr>
-        <w:t xml:space="preserve"> P_2.</w:t>
+        <w:t xml:space="preserve"> , P_2.</w:t>
       </w:r>
       <w:r>
         <w:rPr>
@@ -958,7 +942,6 @@
         </w:rPr>
         <w:t>Notepad++</w:t>
       </w:r>
-      <w:proofErr w:type="gramStart"/>
       <w:r>
         <w:rPr>
           <w:sz w:val="24"/>
@@ -978,15 +961,7 @@
           <w:sz w:val="24"/>
           <w:szCs w:val="24"/>
         </w:rPr>
-        <w:t>.</w:t>
-      </w:r>
-      <w:proofErr w:type="gramEnd"/>
-      <w:r>
-        <w:rPr>
-          <w:sz w:val="24"/>
-          <w:szCs w:val="24"/>
-        </w:rPr>
-        <w:t xml:space="preserve"> Den Editor kann man sich kostenlos downloaden.</w:t>
+        <w:t>. Den Editor kann man sich kostenlos downloaden.</w:t>
       </w:r>
     </w:p>
     <w:p>
@@ -1840,23 +1815,7 @@
           <w:sz w:val="24"/>
           <w:szCs w:val="24"/>
         </w:rPr>
-        <w:t xml:space="preserve">Mittels ‚+‘  (Key </w:t>
-      </w:r>
-      <w:proofErr w:type="gramStart"/>
-      <w:r>
-        <w:rPr>
-          <w:sz w:val="24"/>
-          <w:szCs w:val="24"/>
-        </w:rPr>
-        <w:t>3 )</w:t>
-      </w:r>
-      <w:proofErr w:type="gramEnd"/>
-      <w:r>
-        <w:rPr>
-          <w:sz w:val="24"/>
-          <w:szCs w:val="24"/>
-        </w:rPr>
-        <w:t xml:space="preserve"> wird ein neuer Check modellspezifisch aus dem Pool hinzugefügt und mittels‘ X‘ (Key 4) wird modellspezifisch der Check gelöscht. Im Pool bleiben  natürlich alle</w:t>
+        <w:t>Mittels ‚+‘  (Key 3 ) wird ein neuer Check modellspezifisch aus dem Pool hinzugefügt und mittels‘ X‘ (Key 4) wird modellspezifisch der Check gelöscht. Im Pool bleiben  natürlich alle</w:t>
       </w:r>
       <w:r>
         <w:rPr>
@@ -2525,7 +2484,62 @@
           <w:sz w:val="24"/>
           <w:szCs w:val="24"/>
         </w:rPr>
-        <w:t xml:space="preserve">Zur Installation Preflight_V124.zip in ein temporäres Verzeichnis auf dem PC </w:t>
+        <w:t>Zur</w:t>
+      </w:r>
+      <w:r>
+        <w:rPr>
+          <w:sz w:val="24"/>
+          <w:szCs w:val="24"/>
+        </w:rPr>
+        <w:t xml:space="preserve"> Installation das </w:t>
+      </w:r>
+      <w:proofErr w:type="spellStart"/>
+      <w:r>
+        <w:rPr>
+          <w:sz w:val="24"/>
+          <w:szCs w:val="24"/>
+        </w:rPr>
+        <w:t>gezipte</w:t>
+      </w:r>
+      <w:proofErr w:type="spellEnd"/>
+      <w:r>
+        <w:rPr>
+          <w:sz w:val="24"/>
+          <w:szCs w:val="24"/>
+        </w:rPr>
+        <w:t xml:space="preserve"> </w:t>
+      </w:r>
+      <w:proofErr w:type="spellStart"/>
+      <w:r>
+        <w:rPr>
+          <w:sz w:val="24"/>
+          <w:szCs w:val="24"/>
+        </w:rPr>
+        <w:t>install</w:t>
+      </w:r>
+      <w:proofErr w:type="spellEnd"/>
+      <w:r>
+        <w:rPr>
+          <w:sz w:val="24"/>
+          <w:szCs w:val="24"/>
+        </w:rPr>
+        <w:t xml:space="preserve"> </w:t>
+      </w:r>
+      <w:proofErr w:type="spellStart"/>
+      <w:r>
+        <w:rPr>
+          <w:sz w:val="24"/>
+          <w:szCs w:val="24"/>
+        </w:rPr>
+        <w:t>package</w:t>
+      </w:r>
+      <w:proofErr w:type="spellEnd"/>
+      <w:r>
+        <w:rPr>
+          <w:sz w:val="24"/>
+          <w:szCs w:val="24"/>
+        </w:rPr>
+        <w:t xml:space="preserve"> in ein temporäres Verzeichnis auf dem PC </w:t>
       </w:r>
       <w:proofErr w:type="spellStart"/>
       <w:r>
@@ -3004,7 +3018,7 @@
           <w:sz w:val="24"/>
           <w:szCs w:val="24"/>
         </w:rPr>
-        <w:t xml:space="preserve">in den Verzeichnissen Audio\de (deutsche </w:t>
+        <w:t xml:space="preserve">in den Verzeichnissen </w:t>
       </w:r>
       <w:proofErr w:type="spellStart"/>
       <w:r>
@@ -3014,8 +3028,9 @@
           <w:sz w:val="24"/>
           <w:szCs w:val="24"/>
         </w:rPr>
-        <w:t>Sender</w:t>
-      </w:r>
+        <w:t>Apps</w:t>
+      </w:r>
+      <w:proofErr w:type="spellEnd"/>
       <w:r>
         <w:rPr>
           <w:rFonts w:ascii="Calibri" w:hAnsi="Calibri" w:cs="Calibri"/>
@@ -3023,9 +3038,9 @@
           <w:sz w:val="24"/>
           <w:szCs w:val="24"/>
         </w:rPr>
-        <w:t>konfig</w:t>
-      </w:r>
-      <w:proofErr w:type="spellEnd"/>
+        <w:t>\</w:t>
+      </w:r>
+      <w:proofErr w:type="spellStart"/>
       <w:r>
         <w:rPr>
           <w:rFonts w:ascii="Calibri" w:hAnsi="Calibri" w:cs="Calibri"/>
@@ -3033,8 +3048,9 @@
           <w:sz w:val="24"/>
           <w:szCs w:val="24"/>
         </w:rPr>
-        <w:t>)</w:t>
-      </w:r>
+        <w:t>Preflight</w:t>
+      </w:r>
+      <w:proofErr w:type="spellEnd"/>
       <w:r>
         <w:rPr>
           <w:rFonts w:ascii="Calibri" w:hAnsi="Calibri" w:cs="Calibri"/>
@@ -3042,7 +3058,7 @@
           <w:sz w:val="24"/>
           <w:szCs w:val="24"/>
         </w:rPr>
-        <w:t xml:space="preserve"> </w:t>
+        <w:t>\</w:t>
       </w:r>
       <w:r>
         <w:rPr>
@@ -3051,7 +3067,103 @@
           <w:sz w:val="24"/>
           <w:szCs w:val="24"/>
         </w:rPr>
-        <w:t xml:space="preserve">bzw. Audio\en (englische </w:t>
+        <w:t xml:space="preserve">Audio\de (deutsche </w:t>
+      </w:r>
+      <w:proofErr w:type="spellStart"/>
+      <w:r>
+        <w:rPr>
+          <w:rFonts w:ascii="Calibri" w:hAnsi="Calibri" w:cs="Calibri"/>
+          <w:color w:val="000000"/>
+          <w:sz w:val="24"/>
+          <w:szCs w:val="24"/>
+        </w:rPr>
+        <w:t>Sender</w:t>
+      </w:r>
+      <w:r>
+        <w:rPr>
+          <w:rFonts w:ascii="Calibri" w:hAnsi="Calibri" w:cs="Calibri"/>
+          <w:color w:val="000000"/>
+          <w:sz w:val="24"/>
+          <w:szCs w:val="24"/>
+        </w:rPr>
+        <w:t>konfig</w:t>
+      </w:r>
+      <w:proofErr w:type="spellEnd"/>
+      <w:r>
+        <w:rPr>
+          <w:rFonts w:ascii="Calibri" w:hAnsi="Calibri" w:cs="Calibri"/>
+          <w:color w:val="000000"/>
+          <w:sz w:val="24"/>
+          <w:szCs w:val="24"/>
+        </w:rPr>
+        <w:t>)</w:t>
+      </w:r>
+      <w:r>
+        <w:rPr>
+          <w:rFonts w:ascii="Calibri" w:hAnsi="Calibri" w:cs="Calibri"/>
+          <w:color w:val="000000"/>
+          <w:sz w:val="24"/>
+          <w:szCs w:val="24"/>
+        </w:rPr>
+        <w:t xml:space="preserve"> </w:t>
+      </w:r>
+      <w:r>
+        <w:rPr>
+          <w:rFonts w:ascii="Calibri" w:hAnsi="Calibri" w:cs="Calibri"/>
+          <w:color w:val="000000"/>
+          <w:sz w:val="24"/>
+          <w:szCs w:val="24"/>
+        </w:rPr>
+        <w:t xml:space="preserve">bzw. </w:t>
+      </w:r>
+      <w:proofErr w:type="spellStart"/>
+      <w:r>
+        <w:rPr>
+          <w:rFonts w:ascii="Calibri" w:hAnsi="Calibri" w:cs="Calibri"/>
+          <w:color w:val="000000"/>
+          <w:sz w:val="24"/>
+          <w:szCs w:val="24"/>
+        </w:rPr>
+        <w:t>Apps</w:t>
+      </w:r>
+      <w:proofErr w:type="spellEnd"/>
+      <w:r>
+        <w:rPr>
+          <w:rFonts w:ascii="Calibri" w:hAnsi="Calibri" w:cs="Calibri"/>
+          <w:color w:val="000000"/>
+          <w:sz w:val="24"/>
+          <w:szCs w:val="24"/>
+        </w:rPr>
+        <w:t>\</w:t>
+      </w:r>
+      <w:proofErr w:type="spellStart"/>
+      <w:r>
+        <w:rPr>
+          <w:rFonts w:ascii="Calibri" w:hAnsi="Calibri" w:cs="Calibri"/>
+          <w:color w:val="000000"/>
+          <w:sz w:val="24"/>
+          <w:szCs w:val="24"/>
+        </w:rPr>
+        <w:t>Preflight</w:t>
+      </w:r>
+      <w:proofErr w:type="spellEnd"/>
+      <w:r>
+        <w:rPr>
+          <w:rFonts w:ascii="Calibri" w:hAnsi="Calibri" w:cs="Calibri"/>
+          <w:color w:val="000000"/>
+          <w:sz w:val="24"/>
+          <w:szCs w:val="24"/>
+        </w:rPr>
+        <w:t>\</w:t>
+      </w:r>
+      <w:r>
+        <w:rPr>
+          <w:rFonts w:ascii="Calibri" w:hAnsi="Calibri" w:cs="Calibri"/>
+          <w:color w:val="000000"/>
+          <w:sz w:val="24"/>
+          <w:szCs w:val="24"/>
+        </w:rPr>
+        <w:t xml:space="preserve">Audio\en (englische </w:t>
       </w:r>
       <w:proofErr w:type="spellStart"/>
       <w:r>
@@ -3985,6 +4097,53 @@
     </w:p>
     <w:p>
       <w:pPr>
+        <w:pStyle w:val="Listenabsatz"/>
+        <w:rPr>
+          <w:b/>
+          <w:sz w:val="24"/>
+          <w:szCs w:val="24"/>
+        </w:rPr>
+      </w:pPr>
+      <w:r>
+        <w:rPr>
+          <w:b/>
+          <w:sz w:val="24"/>
+          <w:szCs w:val="24"/>
+        </w:rPr>
+        <w:t>V1.2.5</w:t>
+      </w:r>
+    </w:p>
+    <w:p>
+      <w:pPr>
+        <w:pStyle w:val="Listenabsatz"/>
+        <w:numPr>
+          <w:ilvl w:val="0"/>
+          <w:numId w:val="8"/>
+        </w:numPr>
+        <w:rPr>
+          <w:sz w:val="24"/>
+          <w:szCs w:val="24"/>
+        </w:rPr>
+      </w:pPr>
+      <w:r>
+        <w:rPr>
+          <w:sz w:val="24"/>
+          <w:szCs w:val="24"/>
+        </w:rPr>
+        <w:t>Verzeichnisstruktur Audiofiles verschoben nach Apps\PreflightCheck\Audio</w:t>
+      </w:r>
+    </w:p>
+    <w:p>
+      <w:pPr>
+        <w:ind w:left="720"/>
+        <w:rPr>
+          <w:sz w:val="24"/>
+          <w:szCs w:val="24"/>
+        </w:rPr>
+      </w:pPr>
+    </w:p>
+    <w:p>
+      <w:pPr>
         <w:rPr>
           <w:sz w:val="24"/>
           <w:szCs w:val="24"/>
@@ -4502,6 +4661,95 @@
     </w:lvl>
   </w:abstractNum>
   <w:abstractNum w:abstractNumId="5">
+    <w:nsid w:val="3A976BBA"/>
+    <w:multiLevelType w:val="hybridMultilevel"/>
+    <w:tmpl w:val="D7626046"/>
+    <w:lvl w:ilvl="0" w:tplc="3CE23C26">
+      <w:start w:val="1"/>
+      <w:numFmt w:val="decimal"/>
+      <w:lvlText w:val="%1."/>
+      <w:lvlJc w:val="left"/>
+      <w:pPr>
+        <w:ind w:left="1080" w:hanging="360"/>
+      </w:pPr>
+      <w:rPr>
+        <w:rFonts w:hint="default"/>
+      </w:rPr>
+    </w:lvl>
+    <w:lvl w:ilvl="1" w:tplc="04070019" w:tentative="1">
+      <w:start w:val="1"/>
+      <w:numFmt w:val="lowerLetter"/>
+      <w:lvlText w:val="%2."/>
+      <w:lvlJc w:val="left"/>
+      <w:pPr>
+        <w:ind w:left="1800" w:hanging="360"/>
+      </w:pPr>
+    </w:lvl>
+    <w:lvl w:ilvl="2" w:tplc="0407001B" w:tentative="1">
+      <w:start w:val="1"/>
+      <w:numFmt w:val="lowerRoman"/>
+      <w:lvlText w:val="%3."/>
+      <w:lvlJc w:val="right"/>
+      <w:pPr>
+        <w:ind w:left="2520" w:hanging="180"/>
+      </w:pPr>
+    </w:lvl>
+    <w:lvl w:ilvl="3" w:tplc="0407000F" w:tentative="1">
+      <w:start w:val="1"/>
+      <w:numFmt w:val="decimal"/>
+      <w:lvlText w:val="%4."/>
+      <w:lvlJc w:val="left"/>
+      <w:pPr>
+        <w:ind w:left="3240" w:hanging="360"/>
+      </w:pPr>
+    </w:lvl>
+    <w:lvl w:ilvl="4" w:tplc="04070019" w:tentative="1">
+      <w:start w:val="1"/>
+      <w:numFmt w:val="lowerLetter"/>
+      <w:lvlText w:val="%5."/>
+      <w:lvlJc w:val="left"/>
+      <w:pPr>
+        <w:ind w:left="3960" w:hanging="360"/>
+      </w:pPr>
+    </w:lvl>
+    <w:lvl w:ilvl="5" w:tplc="0407001B" w:tentative="1">
+      <w:start w:val="1"/>
+      <w:numFmt w:val="lowerRoman"/>
+      <w:lvlText w:val="%6."/>
+      <w:lvlJc w:val="right"/>
+      <w:pPr>
+        <w:ind w:left="4680" w:hanging="180"/>
+      </w:pPr>
+    </w:lvl>
+    <w:lvl w:ilvl="6" w:tplc="0407000F" w:tentative="1">
+      <w:start w:val="1"/>
+      <w:numFmt w:val="decimal"/>
+      <w:lvlText w:val="%7."/>
+      <w:lvlJc w:val="left"/>
+      <w:pPr>
+        <w:ind w:left="5400" w:hanging="360"/>
+      </w:pPr>
+    </w:lvl>
+    <w:lvl w:ilvl="7" w:tplc="04070019" w:tentative="1">
+      <w:start w:val="1"/>
+      <w:numFmt w:val="lowerLetter"/>
+      <w:lvlText w:val="%8."/>
+      <w:lvlJc w:val="left"/>
+      <w:pPr>
+        <w:ind w:left="6120" w:hanging="360"/>
+      </w:pPr>
+    </w:lvl>
+    <w:lvl w:ilvl="8" w:tplc="0407001B" w:tentative="1">
+      <w:start w:val="1"/>
+      <w:numFmt w:val="lowerRoman"/>
+      <w:lvlText w:val="%9."/>
+      <w:lvlJc w:val="right"/>
+      <w:pPr>
+        <w:ind w:left="6840" w:hanging="180"/>
+      </w:pPr>
+    </w:lvl>
+  </w:abstractNum>
+  <w:abstractNum w:abstractNumId="6">
     <w:nsid w:val="3ADE12D7"/>
     <w:multiLevelType w:val="hybridMultilevel"/>
     <w:tmpl w:val="F2EAB828"/>
@@ -4590,7 +4838,7 @@
       </w:pPr>
     </w:lvl>
   </w:abstractNum>
-  <w:abstractNum w:abstractNumId="6">
+  <w:abstractNum w:abstractNumId="7">
     <w:nsid w:val="6AD54809"/>
     <w:multiLevelType w:val="hybridMultilevel"/>
     <w:tmpl w:val="F9247726"/>
@@ -4703,7 +4951,7 @@
     </w:lvl>
   </w:abstractNum>
   <w:num w:numId="1">
-    <w:abstractNumId w:val="5"/>
+    <w:abstractNumId w:val="6"/>
   </w:num>
   <w:num w:numId="2">
     <w:abstractNumId w:val="0"/>
@@ -4718,10 +4966,13 @@
     <w:abstractNumId w:val="3"/>
   </w:num>
   <w:num w:numId="6">
-    <w:abstractNumId w:val="6"/>
+    <w:abstractNumId w:val="7"/>
   </w:num>
   <w:num w:numId="7">
     <w:abstractNumId w:val="4"/>
+  </w:num>
+  <w:num w:numId="8">
+    <w:abstractNumId w:val="5"/>
   </w:num>
 </w:numbering>
 </file>

</xml_diff>